<commit_message>
se agregan los graficos
</commit_message>
<xml_diff>
--- a/TALER1.docx
+++ b/TALER1.docx
@@ -60,6 +60,18 @@
       </w:pPr>
       <w:r>
         <w:t xml:space="preserve">2022-03-12</w:t>
+      </w:r>
+    </w:p>
+    <w:p>
+      <w:pPr>
+        <w:numPr>
+          <w:ilvl w:val="0"/>
+          <w:numId w:val="1001"/>
+        </w:numPr>
+        <w:pStyle w:val="Compact"/>
+      </w:pPr>
+      <w:r>
+        <w:t xml:space="preserve">Al comparar los caracteres morfométricos de una especie de langostinos de gran importancia económica en Argentina se observaron diferencias de tamaño entre macho y hembra. En la siguiente tabla se presentan los datos (Largo total mm) de las morfometrías de machos y hembras obtenidos en diferentes recolectas (Ruiz &amp; Mendia, 2008).</w:t>
       </w:r>
     </w:p>
     <w:p>
@@ -108,6 +120,48 @@
           </wp:inline>
         </w:drawing>
       </w:r>
+      <w:r>
+        <w:drawing>
+          <wp:inline>
+            <wp:extent cx="4620126" cy="3696101"/>
+            <wp:effectExtent b="0" l="0" r="0" t="0"/>
+            <wp:docPr descr="" title="" id="24" name="Picture"/>
+            <a:graphic>
+              <a:graphicData uri="http://schemas.openxmlformats.org/drawingml/2006/picture">
+                <pic:pic>
+                  <pic:nvPicPr>
+                    <pic:cNvPr descr="TALER1_files/figure-docx/unnamed-chunk-1-2.png" id="25" name="Picture"/>
+                    <pic:cNvPicPr>
+                      <a:picLocks noChangeArrowheads="1" noChangeAspect="1"/>
+                    </pic:cNvPicPr>
+                  </pic:nvPicPr>
+                  <pic:blipFill>
+                    <a:blip r:embed="rId23"/>
+                    <a:stretch>
+                      <a:fillRect/>
+                    </a:stretch>
+                  </pic:blipFill>
+                  <pic:spPr bwMode="auto">
+                    <a:xfrm>
+                      <a:off x="0" y="0"/>
+                      <a:ext cx="4620126" cy="3696101"/>
+                    </a:xfrm>
+                    <a:prstGeom prst="rect">
+                      <a:avLst/>
+                    </a:prstGeom>
+                    <a:noFill/>
+                    <a:ln w="9525">
+                      <a:noFill/>
+                      <a:headEnd/>
+                      <a:tailEnd/>
+                    </a:ln>
+                  </pic:spPr>
+                </pic:pic>
+              </a:graphicData>
+            </a:graphic>
+          </wp:inline>
+        </w:drawing>
+      </w:r>
     </w:p>
     <w:sectPr/>
   </w:body>
@@ -215,8 +269,123 @@
       </w:pPr>
     </w:lvl>
   </w:abstractNum>
+  <w:abstractNum w:abstractNumId="99411">
+    <w:nsid w:val="A99411"/>
+    <w:multiLevelType w:val="multilevel"/>
+    <w:lvl w:ilvl="0">
+      <w:start w:val="1"/>
+      <w:numFmt w:val="decimal"/>
+      <w:lvlText w:val="%1."/>
+      <w:lvlJc w:val="left"/>
+      <w:pPr>
+        <w:ind w:left="720" w:hanging="480"/>
+      </w:pPr>
+    </w:lvl>
+    <w:lvl w:ilvl="1">
+      <w:start w:val="1"/>
+      <w:numFmt w:val="decimal"/>
+      <w:lvlText w:val="%2."/>
+      <w:lvlJc w:val="left"/>
+      <w:pPr>
+        <w:ind w:left="1440" w:hanging="480"/>
+      </w:pPr>
+    </w:lvl>
+    <w:lvl w:ilvl="2">
+      <w:start w:val="1"/>
+      <w:numFmt w:val="decimal"/>
+      <w:lvlText w:val="%3."/>
+      <w:lvlJc w:val="left"/>
+      <w:pPr>
+        <w:ind w:left="2160" w:hanging="480"/>
+      </w:pPr>
+    </w:lvl>
+    <w:lvl w:ilvl="3">
+      <w:start w:val="1"/>
+      <w:numFmt w:val="decimal"/>
+      <w:lvlText w:val="%4."/>
+      <w:lvlJc w:val="left"/>
+      <w:pPr>
+        <w:ind w:left="2880" w:hanging="480"/>
+      </w:pPr>
+    </w:lvl>
+    <w:lvl w:ilvl="4">
+      <w:start w:val="1"/>
+      <w:numFmt w:val="decimal"/>
+      <w:lvlText w:val="%5."/>
+      <w:lvlJc w:val="left"/>
+      <w:pPr>
+        <w:ind w:left="3600" w:hanging="480"/>
+      </w:pPr>
+    </w:lvl>
+    <w:lvl w:ilvl="5">
+      <w:start w:val="1"/>
+      <w:numFmt w:val="decimal"/>
+      <w:lvlText w:val="%6."/>
+      <w:lvlJc w:val="left"/>
+      <w:pPr>
+        <w:ind w:left="4320" w:hanging="480"/>
+      </w:pPr>
+    </w:lvl>
+    <w:lvl w:ilvl="6">
+      <w:start w:val="1"/>
+      <w:numFmt w:val="decimal"/>
+      <w:lvlText w:val="%7."/>
+      <w:lvlJc w:val="left"/>
+      <w:pPr>
+        <w:ind w:left="5040" w:hanging="480"/>
+      </w:pPr>
+    </w:lvl>
+    <w:lvl w:ilvl="7">
+      <w:start w:val="1"/>
+      <w:numFmt w:val="decimal"/>
+      <w:lvlText w:val="%8."/>
+      <w:lvlJc w:val="left"/>
+      <w:pPr>
+        <w:ind w:left="5760" w:hanging="480"/>
+      </w:pPr>
+    </w:lvl>
+    <w:lvl w:ilvl="8">
+      <w:start w:val="1"/>
+      <w:numFmt w:val="decimal"/>
+      <w:lvlText w:val="%9."/>
+      <w:lvlJc w:val="left"/>
+      <w:pPr>
+        <w:ind w:left="6480" w:hanging="480"/>
+      </w:pPr>
+    </w:lvl>
+  </w:abstractNum>
   <w:num w:numId="1000">
     <w:abstractNumId w:val="990"/>
+  </w:num>
+  <w:num w:numId="1001">
+    <w:abstractNumId w:val="99411"/>
+    <w:lvlOverride w:ilvl="0">
+      <w:startOverride w:val="1"/>
+    </w:lvlOverride>
+    <w:lvlOverride w:ilvl="1">
+      <w:startOverride w:val="1"/>
+    </w:lvlOverride>
+    <w:lvlOverride w:ilvl="2">
+      <w:startOverride w:val="1"/>
+    </w:lvlOverride>
+    <w:lvlOverride w:ilvl="3">
+      <w:startOverride w:val="1"/>
+    </w:lvlOverride>
+    <w:lvlOverride w:ilvl="4">
+      <w:startOverride w:val="1"/>
+    </w:lvlOverride>
+    <w:lvlOverride w:ilvl="5">
+      <w:startOverride w:val="1"/>
+    </w:lvlOverride>
+    <w:lvlOverride w:ilvl="6">
+      <w:startOverride w:val="1"/>
+    </w:lvlOverride>
+    <w:lvlOverride w:ilvl="7">
+      <w:startOverride w:val="1"/>
+    </w:lvlOverride>
+    <w:lvlOverride w:ilvl="8">
+      <w:startOverride w:val="1"/>
+    </w:lvlOverride>
   </w:num>
 </w:numbering>
 </file>

</xml_diff>